<commit_message>
need to check word count
</commit_message>
<xml_diff>
--- a/1000424_Dissertation.docx
+++ b/1000424_Dissertation.docx
@@ -4,36 +4,6 @@
   <w:body>
     <w:p>
       <w:pPr>
-        <w:tabs>
-          <w:tab w:val="left" w:pos="3844"/>
-        </w:tabs>
-        <w:spacing w:after="3046" w:line="259" w:lineRule="auto"/>
-        <w:ind w:left="0" w:firstLine="0"/>
-        <w:jc w:val="left"/>
-      </w:pPr>
-      <w:r>
-        <w:rPr>
-          <w:rFonts w:ascii="Verdana" w:eastAsia="Verdana" w:hAnsi="Verdana" w:cs="Verdana"/>
-        </w:rPr>
-        <w:t xml:space="preserve">   </w:t>
-      </w:r>
-      <w:r>
-        <w:rPr>
-          <w:rFonts w:ascii="Verdana" w:eastAsia="Verdana" w:hAnsi="Verdana" w:cs="Verdana"/>
-        </w:rPr>
-        <w:tab/>
-      </w:r>
-      <w:bookmarkStart w:id="0" w:name="_GoBack"/>
-      <w:bookmarkEnd w:id="0"/>
-      <w:r>
-        <w:rPr>
-          <w:rFonts w:ascii="Verdana" w:eastAsia="Verdana" w:hAnsi="Verdana" w:cs="Verdana"/>
-        </w:rPr>
-        <w:t xml:space="preserve"> </w:t>
-      </w:r>
-    </w:p>
-    <w:p>
-      <w:pPr>
         <w:spacing w:after="416" w:line="265" w:lineRule="auto"/>
         <w:ind w:left="454" w:right="90"/>
         <w:jc w:val="center"/>
@@ -80,10 +50,33 @@
     </w:p>
     <w:p>
       <w:pPr>
+        <w:ind w:left="-5"/>
+      </w:pPr>
+      <w:r>
+        <w:t>The cloud has been render using a simple volume ray-casting algorithm. While the rain is rendered using a simple billboard texture and instancing.</w:t>
+      </w:r>
+    </w:p>
+    <w:p>
+      <w:pPr>
         <w:ind w:left="480" w:right="126" w:firstLine="351"/>
       </w:pPr>
-      <w:r>
-        <w:t>The application is written in C++ and DirectX 11 for the rendering of the 3D scene, and the updating of the rain particle system. For c</w:t>
+      <w:bookmarkStart w:id="0" w:name="_GoBack"/>
+      <w:bookmarkEnd w:id="0"/>
+    </w:p>
+    <w:p>
+      <w:pPr>
+        <w:ind w:left="480" w:right="126" w:firstLine="351"/>
+      </w:pPr>
+      <w:r>
+        <w:t xml:space="preserve">The application is written in C++ and DirectX 11 for the rendering of the 3D scene, </w:t>
+      </w:r>
+      <w:proofErr w:type="gramStart"/>
+      <w:r>
+        <w:t>and</w:t>
+      </w:r>
+      <w:proofErr w:type="gramEnd"/>
+      <w:r>
+        <w:t xml:space="preserve"> the updating of the rain particle system. For c</w:t>
       </w:r>
       <w:r>
         <w:t>omputing the equations mentioned previously NVIDA’s CUDA is used as it allows C++ access to the texture being used to solve the equations used for simulating cloud and rain creation on the GPU. The scene also consist of an uneven terrain as well as the pre</w:t>
@@ -100,11 +93,7 @@
         <w:t xml:space="preserve">The application has been evaluated using two methods. The first, a visual comparison at different time steps showing the growth of clouds, the rain being created, the deformation of the clouds, and the stopping of </w:t>
       </w:r>
       <w:r>
-        <w:t xml:space="preserve">rainfall. The second method </w:t>
-      </w:r>
-      <w:r>
-        <w:lastRenderedPageBreak/>
-        <w:t>of evaluation is testing the efficiency of the application by testing different texture sizes for the system as well as checking how long each CUDA kernel takes to run.</w:t>
+        <w:t>rainfall. The second method of evaluation is testing the efficiency of the application by testing different texture sizes for the system as well as checking how long each CUDA kernel takes to run.</w:t>
       </w:r>
     </w:p>
     <w:p>
@@ -128,6 +117,7 @@
       <w:proofErr w:type="spellStart"/>
       <w:proofErr w:type="gramStart"/>
       <w:r>
+        <w:lastRenderedPageBreak/>
         <w:t>i</w:t>
       </w:r>
       <w:proofErr w:type="spellEnd"/>
@@ -2271,7 +2261,7 @@
           </mc:Choice>
           <mc:Fallback>
             <w:pict>
-              <v:group w14:anchorId="3ED2DEB5" id="Group 23687" o:spid="_x0000_s1026" style="position:absolute;margin-left:155.65pt;margin-top:124.9pt;width:16.2pt;height:.4pt;z-index:251660288" coordsize="205486,5055" o:gfxdata="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">
+              <v:group w14:anchorId="157265E6" id="Group 23687" o:spid="_x0000_s1026" style="position:absolute;margin-left:155.65pt;margin-top:124.9pt;width:16.2pt;height:.4pt;z-index:251660288" coordsize="205486,5055" o:gfxdata="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">
                 <v:shape id="Shape 1323" o:spid="_x0000_s1027" style="position:absolute;width:205486;height:0;visibility:visible;mso-wrap-style:square;v-text-anchor:top" coordsize="205486,0" o:gfxdata="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" path="m,l205486,e" filled="f" strokeweight=".14042mm">
                   <v:stroke miterlimit="83231f" joinstyle="miter"/>
                   <v:path arrowok="t" textboxrect="0,0,205486,0"/>
@@ -2368,7 +2358,7 @@
           </mc:Choice>
           <mc:Fallback>
             <w:pict>
-              <v:group w14:anchorId="3805E4FF" id="Group 23688" o:spid="_x0000_s1026" style="position:absolute;margin-left:150pt;margin-top:161.2pt;width:15.45pt;height:.4pt;z-index:251661312" coordsize="196075,5055" o:gfxdata="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">
+              <v:group w14:anchorId="0A268856" id="Group 23688" o:spid="_x0000_s1026" style="position:absolute;margin-left:150pt;margin-top:161.2pt;width:15.45pt;height:.4pt;z-index:251661312" coordsize="196075,5055" o:gfxdata="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">
                 <v:shape id="Shape 1337" o:spid="_x0000_s1027" style="position:absolute;width:196075;height:0;visibility:visible;mso-wrap-style:square;v-text-anchor:top" coordsize="196075,0" o:gfxdata="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" path="m,l196075,e" filled="f" strokeweight=".14042mm">
                   <v:stroke miterlimit="83231f" joinstyle="miter"/>
                   <v:path arrowok="t" textboxrect="0,0,196075,0"/>
@@ -2465,7 +2455,7 @@
           </mc:Choice>
           <mc:Fallback>
             <w:pict>
-              <v:group w14:anchorId="7A8A8137" id="Group 23689" o:spid="_x0000_s1026" style="position:absolute;margin-left:149.85pt;margin-top:197.5pt;width:15.85pt;height:.4pt;z-index:251662336" coordsize="201016,5055" o:gfxdata="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">
+              <v:group w14:anchorId="49724385" id="Group 23689" o:spid="_x0000_s1026" style="position:absolute;margin-left:149.85pt;margin-top:197.5pt;width:15.85pt;height:.4pt;z-index:251662336" coordsize="201016,5055" o:gfxdata="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">
                 <v:shape id="Shape 1351" o:spid="_x0000_s1027" style="position:absolute;width:201016;height:0;visibility:visible;mso-wrap-style:square;v-text-anchor:top" coordsize="201016,0" o:gfxdata="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" path="m,l201016,e" filled="f" strokeweight=".14042mm">
                   <v:stroke miterlimit="83231f" joinstyle="miter"/>
                   <v:path arrowok="t" textboxrect="0,0,201016,0"/>
@@ -2927,7 +2917,7 @@
           </mc:Choice>
           <mc:Fallback>
             <w:pict>
-              <v:group w14:anchorId="38E124A9" id="Group 28145" o:spid="_x0000_s1026" style="position:absolute;margin-left:154.05pt;margin-top:196.65pt;width:16.2pt;height:.4pt;z-index:251664384" coordsize="205486,5055" o:gfxdata="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">
+              <v:group w14:anchorId="790F2B26" id="Group 28145" o:spid="_x0000_s1026" style="position:absolute;margin-left:154.05pt;margin-top:196.65pt;width:16.2pt;height:.4pt;z-index:251664384" coordsize="205486,5055" o:gfxdata="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">
                 <v:shape id="Shape 1602" o:spid="_x0000_s1027" style="position:absolute;width:205486;height:0;visibility:visible;mso-wrap-style:square;v-text-anchor:top" coordsize="205486,0" o:gfxdata="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" path="m,l205486,e" filled="f" strokeweight=".14042mm">
                   <v:stroke miterlimit="83231f" joinstyle="miter"/>
                   <v:path arrowok="t" textboxrect="0,0,205486,0"/>
@@ -3024,7 +3014,7 @@
           </mc:Choice>
           <mc:Fallback>
             <w:pict>
-              <v:group w14:anchorId="726C514A" id="Group 28146" o:spid="_x0000_s1026" style="position:absolute;margin-left:150pt;margin-top:232.95pt;width:15.45pt;height:.4pt;z-index:251665408" coordsize="196075,5055" o:gfxdata="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">
+              <v:group w14:anchorId="506F56C9" id="Group 28146" o:spid="_x0000_s1026" style="position:absolute;margin-left:150pt;margin-top:232.95pt;width:15.45pt;height:.4pt;z-index:251665408" coordsize="196075,5055" o:gfxdata="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">
                 <v:shape id="Shape 1617" o:spid="_x0000_s1027" style="position:absolute;width:196075;height:0;visibility:visible;mso-wrap-style:square;v-text-anchor:top" coordsize="196075,0" o:gfxdata="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" path="m,l196075,e" filled="f" strokeweight=".14042mm">
                   <v:stroke miterlimit="83231f" joinstyle="miter"/>
                   <v:path arrowok="t" textboxrect="0,0,196075,0"/>
@@ -3121,7 +3111,7 @@
           </mc:Choice>
           <mc:Fallback>
             <w:pict>
-              <v:group w14:anchorId="2A00AA3D" id="Group 28147" o:spid="_x0000_s1026" style="position:absolute;margin-left:149.85pt;margin-top:269.25pt;width:15.85pt;height:.4pt;z-index:251666432" coordsize="201016,5055" o:gfxdata="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">
+              <v:group w14:anchorId="0ADC8B58" id="Group 28147" o:spid="_x0000_s1026" style="position:absolute;margin-left:149.85pt;margin-top:269.25pt;width:15.85pt;height:.4pt;z-index:251666432" coordsize="201016,5055" o:gfxdata="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">
                 <v:shape id="Shape 1631" o:spid="_x0000_s1027" style="position:absolute;width:201016;height:0;visibility:visible;mso-wrap-style:square;v-text-anchor:top" coordsize="201016,0" o:gfxdata="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" path="m,l201016,e" filled="f" strokeweight=".14042mm">
                   <v:stroke miterlimit="83231f" joinstyle="miter"/>
                   <v:path arrowok="t" textboxrect="0,0,201016,0"/>
@@ -3531,7 +3521,7 @@
           </mc:Choice>
           <mc:Fallback>
             <w:pict>
-              <v:group w14:anchorId="0FDAF7C6" id="Group 28148" o:spid="_x0000_s1026" style="position:absolute;margin-left:106.6pt;margin-top:124.9pt;width:12.6pt;height:.4pt;z-index:251667456" coordsize="160147,5055" o:gfxdata="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">
+              <v:group w14:anchorId="51115EE5" id="Group 28148" o:spid="_x0000_s1026" style="position:absolute;margin-left:106.6pt;margin-top:124.9pt;width:12.6pt;height:.4pt;z-index:251667456" coordsize="160147,5055" o:gfxdata="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">
                 <v:shape id="Shape 1655" o:spid="_x0000_s1027" style="position:absolute;width:160147;height:0;visibility:visible;mso-wrap-style:square;v-text-anchor:top" coordsize="160147,0" o:gfxdata="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" path="m,l160147,e" filled="f" strokeweight=".14042mm">
                   <v:stroke miterlimit="83231f" joinstyle="miter"/>
                   <v:path arrowok="t" textboxrect="0,0,160147,0"/>
@@ -3673,7 +3663,7 @@
           </mc:Choice>
           <mc:Fallback>
             <w:pict>
-              <v:group w14:anchorId="6A81ACDA" id="Group 28149" o:spid="_x0000_s1026" style="position:absolute;margin-left:194.75pt;margin-top:124.9pt;width:47.75pt;height:.4pt;z-index:251668480" coordsize="6067,50" o:gfxdata="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">
+              <v:group w14:anchorId="2B200E77" id="Group 28149" o:spid="_x0000_s1026" style="position:absolute;margin-left:194.75pt;margin-top:124.9pt;width:47.75pt;height:.4pt;z-index:251668480" coordsize="6067,50" o:gfxdata="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">
                 <v:shape id="Shape 1665" o:spid="_x0000_s1027" style="position:absolute;width:2358;height:0;visibility:visible;mso-wrap-style:square;v-text-anchor:top" coordsize="235890,0" o:gfxdata="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" path="m,l235890,e" filled="f" strokeweight=".14042mm">
                   <v:stroke miterlimit="83231f" joinstyle="miter"/>
                   <v:path arrowok="t" textboxrect="0,0,235890,0"/>
@@ -5111,7 +5101,7 @@
       <w:rPr>
         <w:noProof/>
       </w:rPr>
-      <w:t>18</w:t>
+      <w:t>19</w:t>
     </w:r>
     <w:r>
       <w:fldChar w:fldCharType="end"/>

</xml_diff>